<commit_message>
Changed a couple things in my report, and added the pdf version.
</commit_message>
<xml_diff>
--- a/topic_report/ReportLang.docx
+++ b/topic_report/ReportLang.docx
@@ -67,15 +67,7 @@
         </w:numPr>
       </w:pPr>
       <w:r>
-        <w:t xml:space="preserve">Routes are prioritized in the order that they are written in the routes file. This is to say that if you had a simple </w:t>
-      </w:r>
-      <w:proofErr w:type="spellStart"/>
-      <w:r>
-        <w:t>routes.rb</w:t>
-      </w:r>
-      <w:proofErr w:type="spellEnd"/>
-      <w:r>
-        <w:t xml:space="preserve"> like so:</w:t>
+        <w:t>Routes are prioritized in the order that they are written in the routes file. This is to say that if you had a simple routes.rb like so:</w:t>
       </w:r>
     </w:p>
     <w:p>
@@ -119,61 +111,117 @@
         <w:rPr>
           <w:rFonts w:ascii="Courier New" w:hAnsi="Courier New" w:cs="Courier New"/>
         </w:rPr>
-        <w:t>get 'pets/new' to: '</w:t>
-      </w:r>
-      <w:proofErr w:type="spellStart"/>
-      <w:r>
-        <w:rPr>
-          <w:rFonts w:ascii="Courier New" w:hAnsi="Courier New" w:cs="Courier New"/>
-        </w:rPr>
-        <w:t>pets#create</w:t>
-      </w:r>
-      <w:proofErr w:type="spellEnd"/>
-      <w:r>
-        <w:rPr>
-          <w:rFonts w:ascii="Courier New" w:hAnsi="Courier New" w:cs="Courier New"/>
-        </w:rPr>
-        <w:t>'</w:t>
-      </w:r>
-    </w:p>
-    <w:p>
-      <w:pPr>
-        <w:rPr>
-          <w:rFonts w:cs="Courier New"/>
-        </w:rPr>
-      </w:pPr>
-      <w:r>
-        <w:rPr>
-          <w:rFonts w:ascii="Courier New" w:hAnsi="Courier New" w:cs="Courier New"/>
-        </w:rPr>
-        <w:tab/>
-      </w:r>
-      <w:r>
-        <w:rPr>
-          <w:rFonts w:cs="Courier New"/>
-        </w:rPr>
-        <w:t xml:space="preserve">Then the route to get access the create action of the pets controller would never get used, and if </w:t>
-      </w:r>
-      <w:r>
-        <w:rPr>
-          <w:rFonts w:cs="Courier New"/>
-        </w:rPr>
-        <w:tab/>
-        <w:t>the alternate route did not exist (</w:t>
-      </w:r>
-      <w:proofErr w:type="spellStart"/>
-      <w:r>
-        <w:rPr>
-          <w:rFonts w:cs="Courier New"/>
-        </w:rPr>
-        <w:t>pets#new</w:t>
-      </w:r>
-      <w:proofErr w:type="spellEnd"/>
-      <w:r>
-        <w:rPr>
-          <w:rFonts w:cs="Courier New"/>
-        </w:rPr>
-        <w:t>) then an error would occur.</w:t>
+        <w:t>get 'pets/new' to: 'pets#create'</w:t>
+      </w:r>
+    </w:p>
+    <w:p>
+      <w:pPr>
+        <w:rPr>
+          <w:rFonts w:cs="Courier New"/>
+        </w:rPr>
+      </w:pPr>
+      <w:r>
+        <w:rPr>
+          <w:rFonts w:ascii="Courier New" w:hAnsi="Courier New" w:cs="Courier New"/>
+        </w:rPr>
+        <w:tab/>
+      </w:r>
+      <w:r>
+        <w:rPr>
+          <w:rFonts w:cs="Courier New"/>
+        </w:rPr>
+        <w:t>Then the route to</w:t>
+      </w:r>
+      <w:r>
+        <w:rPr>
+          <w:rFonts w:cs="Courier New"/>
+        </w:rPr>
+        <w:t xml:space="preserve"> </w:t>
+      </w:r>
+      <w:r>
+        <w:rPr>
+          <w:rFonts w:cs="Courier New"/>
+        </w:rPr>
+        <w:t xml:space="preserve">access the </w:t>
+      </w:r>
+      <w:r>
+        <w:rPr>
+          <w:rFonts w:cs="Courier New"/>
+        </w:rPr>
+        <w:t>(pets#create)</w:t>
+      </w:r>
+      <w:r>
+        <w:rPr>
+          <w:rFonts w:cs="Courier New"/>
+        </w:rPr>
+        <w:t xml:space="preserve"> would never get used</w:t>
+      </w:r>
+      <w:r>
+        <w:rPr>
+          <w:rFonts w:cs="Courier New"/>
+        </w:rPr>
+        <w:t xml:space="preserve"> due to it being matched earlier </w:t>
+      </w:r>
+      <w:r>
+        <w:rPr>
+          <w:rFonts w:cs="Courier New"/>
+        </w:rPr>
+        <w:tab/>
+        <w:t>from the resources directive</w:t>
+      </w:r>
+      <w:r>
+        <w:rPr>
+          <w:rFonts w:cs="Courier New"/>
+        </w:rPr>
+        <w:t xml:space="preserve">, and if the </w:t>
+      </w:r>
+      <w:r>
+        <w:rPr>
+          <w:rFonts w:cs="Courier New"/>
+        </w:rPr>
+        <w:t>r</w:t>
+      </w:r>
+      <w:r>
+        <w:rPr>
+          <w:rFonts w:cs="Courier New"/>
+        </w:rPr>
+        <w:t xml:space="preserve">oute </w:t>
+      </w:r>
+      <w:r>
+        <w:rPr>
+          <w:rFonts w:cs="Courier New"/>
+        </w:rPr>
+        <w:t xml:space="preserve">specified by the resources directive </w:t>
+      </w:r>
+      <w:r>
+        <w:rPr>
+          <w:rFonts w:cs="Courier New"/>
+        </w:rPr>
+        <w:t xml:space="preserve">did not exist </w:t>
+      </w:r>
+      <w:r>
+        <w:rPr>
+          <w:rFonts w:cs="Courier New"/>
+        </w:rPr>
+        <w:tab/>
+      </w:r>
+      <w:r>
+        <w:rPr>
+          <w:rFonts w:cs="Courier New"/>
+        </w:rPr>
+        <w:t>(pets#new)</w:t>
+      </w:r>
+      <w:r>
+        <w:rPr>
+          <w:rFonts w:cs="Courier New"/>
+        </w:rPr>
+        <w:t>,</w:t>
+      </w:r>
+      <w:r>
+        <w:rPr>
+          <w:rFonts w:cs="Courier New"/>
+        </w:rPr>
+        <w:t xml:space="preserve"> then an error would occur.</w:t>
       </w:r>
     </w:p>
     <w:p>
@@ -209,21 +257,7 @@
         <w:rPr>
           <w:rFonts w:cs="Courier New"/>
         </w:rPr>
-        <w:t>The second argument of the route directive corresponds to the match function. If you pass this a symbol, then it will map directly to an action on the current controller. If you pass it a string, then it must be of the format "</w:t>
-      </w:r>
-      <w:proofErr w:type="spellStart"/>
-      <w:r>
-        <w:rPr>
-          <w:rFonts w:cs="Courier New"/>
-        </w:rPr>
-        <w:t>controller#action</w:t>
-      </w:r>
-      <w:proofErr w:type="spellEnd"/>
-      <w:r>
-        <w:rPr>
-          <w:rFonts w:cs="Courier New"/>
-        </w:rPr>
-        <w:t>". Using this, you can cross route different controller actions to other controllers.</w:t>
+        <w:t>The second argument of the route directive corresponds to the match function. If you pass this a symbol, then it will map directly to an action on the current controller. If you pass it a string, then it must be of the format "controller#action". Using this, you can cross route different controller actions to other controllers.</w:t>
       </w:r>
     </w:p>
     <w:p>
@@ -241,21 +275,7 @@
         <w:rPr>
           <w:rFonts w:cs="Courier New"/>
         </w:rPr>
-        <w:t xml:space="preserve">You can do some </w:t>
-      </w:r>
-      <w:proofErr w:type="spellStart"/>
-      <w:r>
-        <w:rPr>
-          <w:rFonts w:cs="Courier New"/>
-        </w:rPr>
-        <w:t>namespacing</w:t>
-      </w:r>
-      <w:proofErr w:type="spellEnd"/>
-      <w:r>
-        <w:rPr>
-          <w:rFonts w:cs="Courier New"/>
-        </w:rPr>
-        <w:t xml:space="preserve"> on the controller format to create more informative routes, or even just to organize them.</w:t>
+        <w:t>You can do some namespacing on the controller format to create more informative routes, or even just to organize them.</w:t>
       </w:r>
     </w:p>
     <w:p>
@@ -370,6 +390,151 @@
           <w:rFonts w:cs="Courier New"/>
         </w:rPr>
         <w:t xml:space="preserve">The 'only' clause in a resources directive allows you to specify certain resources to create, and also allows you to do shallow nesting on resources so that not all nested objects have access to all the resources of the default directive </w:t>
+      </w:r>
+    </w:p>
+    <w:p>
+      <w:pPr>
+        <w:rPr>
+          <w:rFonts w:cs="Courier New"/>
+        </w:rPr>
+      </w:pPr>
+    </w:p>
+    <w:p>
+      <w:pPr>
+        <w:rPr>
+          <w:rFonts w:cs="Courier New"/>
+        </w:rPr>
+      </w:pPr>
+    </w:p>
+    <w:p>
+      <w:pPr>
+        <w:rPr>
+          <w:rFonts w:ascii="Courier New" w:hAnsi="Courier New" w:cs="Courier New"/>
+        </w:rPr>
+      </w:pPr>
+      <w:r>
+        <w:rPr>
+          <w:rFonts w:cs="Courier New"/>
+        </w:rPr>
+        <w:tab/>
+      </w:r>
+      <w:r>
+        <w:rPr>
+          <w:rFonts w:cs="Courier New"/>
+        </w:rPr>
+        <w:tab/>
+      </w:r>
+      <w:r>
+        <w:rPr>
+          <w:rFonts w:ascii="Courier New" w:hAnsi="Courier New" w:cs="Courier New"/>
+        </w:rPr>
+        <w:t>resources :books do</w:t>
+      </w:r>
+    </w:p>
+    <w:p>
+      <w:pPr>
+        <w:rPr>
+          <w:rFonts w:ascii="Courier New" w:hAnsi="Courier New" w:cs="Courier New"/>
+        </w:rPr>
+      </w:pPr>
+      <w:r>
+        <w:rPr>
+          <w:rFonts w:ascii="Courier New" w:hAnsi="Courier New" w:cs="Courier New"/>
+        </w:rPr>
+        <w:lastRenderedPageBreak/>
+        <w:tab/>
+      </w:r>
+      <w:r>
+        <w:rPr>
+          <w:rFonts w:ascii="Courier New" w:hAnsi="Courier New" w:cs="Courier New"/>
+        </w:rPr>
+        <w:tab/>
+        <w:t xml:space="preserve">  resources :memorable_passages, only: [:show]</w:t>
+      </w:r>
+    </w:p>
+    <w:p>
+      <w:pPr>
+        <w:rPr>
+          <w:rFonts w:ascii="Courier New" w:hAnsi="Courier New" w:cs="Courier New"/>
+        </w:rPr>
+      </w:pPr>
+      <w:r>
+        <w:rPr>
+          <w:rFonts w:ascii="Courier New" w:hAnsi="Courier New" w:cs="Courier New"/>
+        </w:rPr>
+        <w:tab/>
+      </w:r>
+      <w:r>
+        <w:rPr>
+          <w:rFonts w:ascii="Courier New" w:hAnsi="Courier New" w:cs="Courier New"/>
+        </w:rPr>
+        <w:tab/>
+        <w:t>end</w:t>
+      </w:r>
+    </w:p>
+    <w:p>
+      <w:pPr>
+        <w:rPr>
+          <w:rFonts w:ascii="Courier New" w:hAnsi="Courier New" w:cs="Courier New"/>
+        </w:rPr>
+      </w:pPr>
+      <w:r>
+        <w:rPr>
+          <w:rFonts w:ascii="Courier New" w:hAnsi="Courier New" w:cs="Courier New"/>
+        </w:rPr>
+        <w:tab/>
+      </w:r>
+      <w:r>
+        <w:rPr>
+          <w:rFonts w:ascii="Courier New" w:hAnsi="Courier New" w:cs="Courier New"/>
+        </w:rPr>
+        <w:tab/>
+        <w:t xml:space="preserve">resources :memorable_passages, only: [:index, :new, </w:t>
+      </w:r>
+      <w:r>
+        <w:rPr>
+          <w:rFonts w:ascii="Courier New" w:hAnsi="Courier New" w:cs="Courier New"/>
+        </w:rPr>
+        <w:tab/>
+      </w:r>
+      <w:r>
+        <w:rPr>
+          <w:rFonts w:ascii="Courier New" w:hAnsi="Courier New" w:cs="Courier New"/>
+        </w:rPr>
+        <w:tab/>
+      </w:r>
+      <w:r>
+        <w:rPr>
+          <w:rFonts w:ascii="Courier New" w:hAnsi="Courier New" w:cs="Courier New"/>
+        </w:rPr>
+        <w:tab/>
+        <w:t xml:space="preserve">     </w:t>
+      </w:r>
+      <w:r>
+        <w:rPr>
+          <w:rFonts w:ascii="Courier New" w:hAnsi="Courier New" w:cs="Courier New"/>
+        </w:rPr>
+        <w:tab/>
+      </w:r>
+      <w:r>
+        <w:rPr>
+          <w:rFonts w:ascii="Courier New" w:hAnsi="Courier New" w:cs="Courier New"/>
+        </w:rPr>
+        <w:tab/>
+        <w:t>:create, :edit, :update, :destroy]</w:t>
+      </w:r>
+    </w:p>
+    <w:p>
+      <w:pPr>
+        <w:rPr>
+          <w:rFonts w:cs="Courier New"/>
+        </w:rPr>
+      </w:pPr>
+      <w:r>
+        <w:rPr>
+          <w:rFonts w:cs="Courier New"/>
+        </w:rPr>
+        <w:t>This would cause the show action of the memorable_passages to only be valid inside of a book's action, and nowhere else. This is how shallow nesting works. You only include the parts of the route that you want to nest, to avoid nesting the whole controller.</w:t>
       </w:r>
     </w:p>
     <w:sectPr>

</xml_diff>

<commit_message>
Updated my doc to have the link that I used for the report. Removed the placeholder txt.
</commit_message>
<xml_diff>
--- a/topic_report/ReportLang.docx
+++ b/topic_report/ReportLang.docx
@@ -1,6 +1,6 @@
 
 <file path=word/document.xml><?xml version="1.0" encoding="utf-8"?>
-<w:document xmlns:ve="http://schemas.openxmlformats.org/markup-compatibility/2006" xmlns:o="urn:schemas-microsoft-com:office:office" xmlns:r="http://schemas.openxmlformats.org/officeDocument/2006/relationships" xmlns:m="http://schemas.openxmlformats.org/officeDocument/2006/math" xmlns:v="urn:schemas-microsoft-com:vml" xmlns:wp="http://schemas.openxmlformats.org/drawingml/2006/wordprocessingDrawing" xmlns:w10="urn:schemas-microsoft-com:office:word" xmlns:w="http://schemas.openxmlformats.org/wordprocessingml/2006/main" xmlns:wne="http://schemas.microsoft.com/office/word/2006/wordml">
+<w:document xmlns:wpc="http://schemas.microsoft.com/office/word/2010/wordprocessingCanvas" xmlns:mo="http://schemas.microsoft.com/office/mac/office/2008/main" xmlns:mc="http://schemas.openxmlformats.org/markup-compatibility/2006" xmlns:mv="urn:schemas-microsoft-com:mac:vml" xmlns:o="urn:schemas-microsoft-com:office:office" xmlns:r="http://schemas.openxmlformats.org/officeDocument/2006/relationships" xmlns:m="http://schemas.openxmlformats.org/officeDocument/2006/math" xmlns:v="urn:schemas-microsoft-com:vml" xmlns:wp14="http://schemas.microsoft.com/office/word/2010/wordprocessingDrawing" xmlns:wp="http://schemas.openxmlformats.org/drawingml/2006/wordprocessingDrawing" xmlns:w10="urn:schemas-microsoft-com:office:word" xmlns:w="http://schemas.openxmlformats.org/wordprocessingml/2006/main" xmlns:w14="http://schemas.microsoft.com/office/word/2010/wordml" xmlns:wpg="http://schemas.microsoft.com/office/word/2010/wordprocessingGroup" xmlns:wpi="http://schemas.microsoft.com/office/word/2010/wordprocessingInk" xmlns:wne="http://schemas.microsoft.com/office/word/2006/wordml" xmlns:wps="http://schemas.microsoft.com/office/word/2010/wordprocessingShape" mc:Ignorable="w14 wp14">
   <w:body>
     <w:p>
       <w:pPr>
@@ -416,6 +416,7 @@
         <w:rPr>
           <w:rFonts w:cs="Courier New"/>
         </w:rPr>
+        <w:lastRenderedPageBreak/>
         <w:tab/>
       </w:r>
       <w:r>
@@ -441,7 +442,6 @@
         <w:rPr>
           <w:rFonts w:ascii="Courier New" w:hAnsi="Courier New" w:cs="Courier New"/>
         </w:rPr>
-        <w:lastRenderedPageBreak/>
         <w:tab/>
       </w:r>
       <w:r>
@@ -536,6 +536,43 @@
         </w:rPr>
         <w:t>This would cause the show action of the memorable_passages to only be valid inside of a book's action, and nowhere else. This is how shallow nesting works. You only include the parts of the route that you want to nest, to avoid nesting the whole controller.</w:t>
       </w:r>
+    </w:p>
+    <w:p>
+      <w:pPr>
+        <w:rPr>
+          <w:rFonts w:cs="Courier New"/>
+        </w:rPr>
+      </w:pPr>
+    </w:p>
+    <w:p>
+      <w:pPr>
+        <w:rPr>
+          <w:rFonts w:cs="Courier New"/>
+        </w:rPr>
+      </w:pPr>
+      <w:r>
+        <w:rPr>
+          <w:rFonts w:cs="Courier New"/>
+        </w:rPr>
+        <w:t xml:space="preserve">I used the URL: </w:t>
+      </w:r>
+      <w:hyperlink r:id="rId6" w:history="1">
+        <w:r>
+          <w:rPr>
+            <w:rStyle w:val="Hyperlink"/>
+            <w:rFonts w:cs="Courier New"/>
+          </w:rPr>
+          <w:t>http://guides.rubyonrails.org/routing.html</w:t>
+        </w:r>
+      </w:hyperlink>
+      <w:r>
+        <w:rPr>
+          <w:rFonts w:cs="Courier New"/>
+        </w:rPr>
+        <w:t xml:space="preserve"> for most of the report, and partly the rails docs on routing.</w:t>
+      </w:r>
+      <w:bookmarkStart w:id="0" w:name="_GoBack"/>
+      <w:bookmarkEnd w:id="0"/>
     </w:p>
     <w:sectPr>
       <w:pgSz w:w="12240" w:h="15840"/>
@@ -548,7 +585,7 @@
 </file>
 
 <file path=word/numbering.xml><?xml version="1.0" encoding="utf-8"?>
-<w:numbering xmlns:ve="http://schemas.openxmlformats.org/markup-compatibility/2006" xmlns:o="urn:schemas-microsoft-com:office:office" xmlns:r="http://schemas.openxmlformats.org/officeDocument/2006/relationships" xmlns:m="http://schemas.openxmlformats.org/officeDocument/2006/math" xmlns:v="urn:schemas-microsoft-com:vml" xmlns:wp="http://schemas.openxmlformats.org/drawingml/2006/wordprocessingDrawing" xmlns:w10="urn:schemas-microsoft-com:office:word" xmlns:w="http://schemas.openxmlformats.org/wordprocessingml/2006/main" xmlns:wne="http://schemas.microsoft.com/office/word/2006/wordml">
+<w:numbering xmlns:wpc="http://schemas.microsoft.com/office/word/2010/wordprocessingCanvas" xmlns:mo="http://schemas.microsoft.com/office/mac/office/2008/main" xmlns:mc="http://schemas.openxmlformats.org/markup-compatibility/2006" xmlns:mv="urn:schemas-microsoft-com:mac:vml" xmlns:o="urn:schemas-microsoft-com:office:office" xmlns:r="http://schemas.openxmlformats.org/officeDocument/2006/relationships" xmlns:m="http://schemas.openxmlformats.org/officeDocument/2006/math" xmlns:v="urn:schemas-microsoft-com:vml" xmlns:wp14="http://schemas.microsoft.com/office/word/2010/wordprocessingDrawing" xmlns:wp="http://schemas.openxmlformats.org/drawingml/2006/wordprocessingDrawing" xmlns:w10="urn:schemas-microsoft-com:office:word" xmlns:w="http://schemas.openxmlformats.org/wordprocessingml/2006/main" xmlns:w14="http://schemas.microsoft.com/office/word/2010/wordml" xmlns:wpg="http://schemas.microsoft.com/office/word/2010/wordprocessingGroup" xmlns:wpi="http://schemas.microsoft.com/office/word/2010/wordprocessingInk" xmlns:wne="http://schemas.microsoft.com/office/word/2006/wordml" xmlns:wps="http://schemas.microsoft.com/office/word/2010/wordprocessingShape" mc:Ignorable="w14 wp14">
   <w:abstractNum w:abstractNumId="0">
     <w:nsid w:val="2B830E28"/>
     <w:multiLevelType w:val="hybridMultilevel"/>
@@ -1133,7 +1170,7 @@
 </file>
 
 <file path=word/styles.xml><?xml version="1.0" encoding="utf-8"?>
-<w:styles xmlns:r="http://schemas.openxmlformats.org/officeDocument/2006/relationships" xmlns:w="http://schemas.openxmlformats.org/wordprocessingml/2006/main">
+<w:styles xmlns:mc="http://schemas.openxmlformats.org/markup-compatibility/2006" xmlns:r="http://schemas.openxmlformats.org/officeDocument/2006/relationships" xmlns:w="http://schemas.openxmlformats.org/wordprocessingml/2006/main" xmlns:w14="http://schemas.microsoft.com/office/word/2010/wordml" mc:Ignorable="w14">
   <w:docDefaults>
     <w:rPrDefault>
       <w:rPr>
@@ -1149,7 +1186,7 @@
       </w:pPr>
     </w:pPrDefault>
   </w:docDefaults>
-  <w:latentStyles w:defLockedState="0" w:defUIPriority="99" w:defSemiHidden="1" w:defUnhideWhenUsed="1" w:defQFormat="0" w:count="267">
+  <w:latentStyles w:defLockedState="0" w:defUIPriority="99" w:defSemiHidden="1" w:defUnhideWhenUsed="1" w:defQFormat="0" w:count="276">
     <w:lsdException w:name="Normal" w:semiHidden="0" w:uiPriority="0" w:unhideWhenUsed="0" w:qFormat="1"/>
     <w:lsdException w:name="heading 1" w:semiHidden="0" w:uiPriority="9" w:unhideWhenUsed="0" w:qFormat="1"/>
     <w:lsdException w:name="heading 2" w:uiPriority="9" w:qFormat="1"/>
@@ -1304,7 +1341,6 @@
     <w:uiPriority w:val="99"/>
     <w:semiHidden/>
     <w:unhideWhenUsed/>
-    <w:qFormat/>
     <w:tblPr>
       <w:tblInd w:w="0" w:type="dxa"/>
       <w:tblCellMar>
@@ -1331,6 +1367,203 @@
       <w:ind w:left="720"/>
       <w:contextualSpacing/>
     </w:pPr>
+  </w:style>
+  <w:style w:type="character" w:styleId="Hyperlink">
+    <w:name w:val="Hyperlink"/>
+    <w:basedOn w:val="DefaultParagraphFont"/>
+    <w:uiPriority w:val="99"/>
+    <w:unhideWhenUsed/>
+    <w:rsid w:val="009A2907"/>
+    <w:rPr>
+      <w:color w:val="0000FF" w:themeColor="hyperlink"/>
+      <w:u w:val="single"/>
+    </w:rPr>
+  </w:style>
+</w:styles>
+</file>
+
+<file path=word/stylesWithEffects.xml><?xml version="1.0" encoding="utf-8"?>
+<w:styles xmlns:wpc="http://schemas.microsoft.com/office/word/2010/wordprocessingCanvas" xmlns:mo="http://schemas.microsoft.com/office/mac/office/2008/main" xmlns:mc="http://schemas.openxmlformats.org/markup-compatibility/2006" xmlns:mv="urn:schemas-microsoft-com:mac:vml" xmlns:o="urn:schemas-microsoft-com:office:office" xmlns:r="http://schemas.openxmlformats.org/officeDocument/2006/relationships" xmlns:m="http://schemas.openxmlformats.org/officeDocument/2006/math" xmlns:v="urn:schemas-microsoft-com:vml" xmlns:wp14="http://schemas.microsoft.com/office/word/2010/wordprocessingDrawing" xmlns:wp="http://schemas.openxmlformats.org/drawingml/2006/wordprocessingDrawing" xmlns:w10="urn:schemas-microsoft-com:office:word" xmlns:w="http://schemas.openxmlformats.org/wordprocessingml/2006/main" xmlns:w14="http://schemas.microsoft.com/office/word/2010/wordml" xmlns:wpg="http://schemas.microsoft.com/office/word/2010/wordprocessingGroup" xmlns:wpi="http://schemas.microsoft.com/office/word/2010/wordprocessingInk" xmlns:wne="http://schemas.microsoft.com/office/word/2006/wordml" xmlns:wps="http://schemas.microsoft.com/office/word/2010/wordprocessingShape" mc:Ignorable="w14 wp14">
+  <w:docDefaults>
+    <w:rPrDefault>
+      <w:rPr>
+        <w:rFonts w:asciiTheme="minorHAnsi" w:eastAsiaTheme="minorEastAsia" w:hAnsiTheme="minorHAnsi" w:cstheme="minorBidi"/>
+        <w:sz w:val="24"/>
+        <w:szCs w:val="24"/>
+        <w:lang w:val="en-US" w:eastAsia="ja-JP" w:bidi="ar-SA"/>
+      </w:rPr>
+    </w:rPrDefault>
+    <w:pPrDefault/>
+  </w:docDefaults>
+  <w:latentStyles w:defLockedState="0" w:defUIPriority="99" w:defSemiHidden="1" w:defUnhideWhenUsed="1" w:defQFormat="0" w:count="276">
+    <w:lsdException w:name="Normal" w:semiHidden="0" w:uiPriority="0" w:unhideWhenUsed="0" w:qFormat="1"/>
+    <w:lsdException w:name="heading 1" w:semiHidden="0" w:uiPriority="9" w:unhideWhenUsed="0" w:qFormat="1"/>
+    <w:lsdException w:name="heading 2" w:uiPriority="9" w:qFormat="1"/>
+    <w:lsdException w:name="heading 3" w:uiPriority="9" w:qFormat="1"/>
+    <w:lsdException w:name="heading 4" w:uiPriority="9" w:qFormat="1"/>
+    <w:lsdException w:name="heading 5" w:uiPriority="9" w:qFormat="1"/>
+    <w:lsdException w:name="heading 6" w:uiPriority="9" w:qFormat="1"/>
+    <w:lsdException w:name="heading 7" w:uiPriority="9" w:qFormat="1"/>
+    <w:lsdException w:name="heading 8" w:uiPriority="9" w:qFormat="1"/>
+    <w:lsdException w:name="heading 9" w:uiPriority="9" w:qFormat="1"/>
+    <w:lsdException w:name="toc 1" w:uiPriority="39"/>
+    <w:lsdException w:name="toc 2" w:uiPriority="39"/>
+    <w:lsdException w:name="toc 3" w:uiPriority="39"/>
+    <w:lsdException w:name="toc 4" w:uiPriority="39"/>
+    <w:lsdException w:name="toc 5" w:uiPriority="39"/>
+    <w:lsdException w:name="toc 6" w:uiPriority="39"/>
+    <w:lsdException w:name="toc 7" w:uiPriority="39"/>
+    <w:lsdException w:name="toc 8" w:uiPriority="39"/>
+    <w:lsdException w:name="toc 9" w:uiPriority="39"/>
+    <w:lsdException w:name="caption" w:uiPriority="35" w:qFormat="1"/>
+    <w:lsdException w:name="Title" w:semiHidden="0" w:uiPriority="10" w:unhideWhenUsed="0" w:qFormat="1"/>
+    <w:lsdException w:name="Default Paragraph Font" w:uiPriority="1"/>
+    <w:lsdException w:name="Subtitle" w:semiHidden="0" w:uiPriority="11" w:unhideWhenUsed="0" w:qFormat="1"/>
+    <w:lsdException w:name="Strong" w:semiHidden="0" w:uiPriority="22" w:unhideWhenUsed="0" w:qFormat="1"/>
+    <w:lsdException w:name="Emphasis" w:semiHidden="0" w:uiPriority="20" w:unhideWhenUsed="0" w:qFormat="1"/>
+    <w:lsdException w:name="Table Grid" w:semiHidden="0" w:uiPriority="59" w:unhideWhenUsed="0"/>
+    <w:lsdException w:name="Placeholder Text" w:unhideWhenUsed="0"/>
+    <w:lsdException w:name="No Spacing" w:semiHidden="0" w:uiPriority="1" w:unhideWhenUsed="0" w:qFormat="1"/>
+    <w:lsdException w:name="Light Shading" w:semiHidden="0" w:uiPriority="60" w:unhideWhenUsed="0"/>
+    <w:lsdException w:name="Light List" w:semiHidden="0" w:uiPriority="61" w:unhideWhenUsed="0"/>
+    <w:lsdException w:name="Light Grid" w:semiHidden="0" w:uiPriority="62" w:unhideWhenUsed="0"/>
+    <w:lsdException w:name="Medium Shading 1" w:semiHidden="0" w:uiPriority="63" w:unhideWhenUsed="0"/>
+    <w:lsdException w:name="Medium Shading 2" w:semiHidden="0" w:uiPriority="64" w:unhideWhenUsed="0"/>
+    <w:lsdException w:name="Medium List 1" w:semiHidden="0" w:uiPriority="65" w:unhideWhenUsed="0"/>
+    <w:lsdException w:name="Medium List 2" w:semiHidden="0" w:uiPriority="66" w:unhideWhenUsed="0"/>
+    <w:lsdException w:name="Medium Grid 1" w:semiHidden="0" w:uiPriority="67" w:unhideWhenUsed="0"/>
+    <w:lsdException w:name="Medium Grid 2" w:semiHidden="0" w:uiPriority="68" w:unhideWhenUsed="0"/>
+    <w:lsdException w:name="Medium Grid 3" w:semiHidden="0" w:uiPriority="69" w:unhideWhenUsed="0"/>
+    <w:lsdException w:name="Dark List" w:semiHidden="0" w:uiPriority="70" w:unhideWhenUsed="0"/>
+    <w:lsdException w:name="Colorful Shading" w:semiHidden="0" w:uiPriority="71" w:unhideWhenUsed="0"/>
+    <w:lsdException w:name="Colorful List" w:semiHidden="0" w:uiPriority="72" w:unhideWhenUsed="0"/>
+    <w:lsdException w:name="Colorful Grid" w:semiHidden="0" w:uiPriority="73" w:unhideWhenUsed="0"/>
+    <w:lsdException w:name="Light Shading Accent 1" w:semiHidden="0" w:uiPriority="60" w:unhideWhenUsed="0"/>
+    <w:lsdException w:name="Light List Accent 1" w:semiHidden="0" w:uiPriority="61" w:unhideWhenUsed="0"/>
+    <w:lsdException w:name="Light Grid Accent 1" w:semiHidden="0" w:uiPriority="62" w:unhideWhenUsed="0"/>
+    <w:lsdException w:name="Medium Shading 1 Accent 1" w:semiHidden="0" w:uiPriority="63" w:unhideWhenUsed="0"/>
+    <w:lsdException w:name="Medium Shading 2 Accent 1" w:semiHidden="0" w:uiPriority="64" w:unhideWhenUsed="0"/>
+    <w:lsdException w:name="Medium List 1 Accent 1" w:semiHidden="0" w:uiPriority="65" w:unhideWhenUsed="0"/>
+    <w:lsdException w:name="Revision" w:unhideWhenUsed="0"/>
+    <w:lsdException w:name="List Paragraph" w:semiHidden="0" w:uiPriority="34" w:unhideWhenUsed="0" w:qFormat="1"/>
+    <w:lsdException w:name="Quote" w:semiHidden="0" w:uiPriority="29" w:unhideWhenUsed="0" w:qFormat="1"/>
+    <w:lsdException w:name="Intense Quote" w:semiHidden="0" w:uiPriority="30" w:unhideWhenUsed="0" w:qFormat="1"/>
+    <w:lsdException w:name="Medium List 2 Accent 1" w:semiHidden="0" w:uiPriority="66" w:unhideWhenUsed="0"/>
+    <w:lsdException w:name="Medium Grid 1 Accent 1" w:semiHidden="0" w:uiPriority="67" w:unhideWhenUsed="0"/>
+    <w:lsdException w:name="Medium Grid 2 Accent 1" w:semiHidden="0" w:uiPriority="68" w:unhideWhenUsed="0"/>
+    <w:lsdException w:name="Medium Grid 3 Accent 1" w:semiHidden="0" w:uiPriority="69" w:unhideWhenUsed="0"/>
+    <w:lsdException w:name="Dark List Accent 1" w:semiHidden="0" w:uiPriority="70" w:unhideWhenUsed="0"/>
+    <w:lsdException w:name="Colorful Shading Accent 1" w:semiHidden="0" w:uiPriority="71" w:unhideWhenUsed="0"/>
+    <w:lsdException w:name="Colorful List Accent 1" w:semiHidden="0" w:uiPriority="72" w:unhideWhenUsed="0"/>
+    <w:lsdException w:name="Colorful Grid Accent 1" w:semiHidden="0" w:uiPriority="73" w:unhideWhenUsed="0"/>
+    <w:lsdException w:name="Light Shading Accent 2" w:semiHidden="0" w:uiPriority="60" w:unhideWhenUsed="0"/>
+    <w:lsdException w:name="Light List Accent 2" w:semiHidden="0" w:uiPriority="61" w:unhideWhenUsed="0"/>
+    <w:lsdException w:name="Light Grid Accent 2" w:semiHidden="0" w:uiPriority="62" w:unhideWhenUsed="0"/>
+    <w:lsdException w:name="Medium Shading 1 Accent 2" w:semiHidden="0" w:uiPriority="63" w:unhideWhenUsed="0"/>
+    <w:lsdException w:name="Medium Shading 2 Accent 2" w:semiHidden="0" w:uiPriority="64" w:unhideWhenUsed="0"/>
+    <w:lsdException w:name="Medium List 1 Accent 2" w:semiHidden="0" w:uiPriority="65" w:unhideWhenUsed="0"/>
+    <w:lsdException w:name="Medium List 2 Accent 2" w:semiHidden="0" w:uiPriority="66" w:unhideWhenUsed="0"/>
+    <w:lsdException w:name="Medium Grid 1 Accent 2" w:semiHidden="0" w:uiPriority="67" w:unhideWhenUsed="0"/>
+    <w:lsdException w:name="Medium Grid 2 Accent 2" w:semiHidden="0" w:uiPriority="68" w:unhideWhenUsed="0"/>
+    <w:lsdException w:name="Medium Grid 3 Accent 2" w:semiHidden="0" w:uiPriority="69" w:unhideWhenUsed="0"/>
+    <w:lsdException w:name="Dark List Accent 2" w:semiHidden="0" w:uiPriority="70" w:unhideWhenUsed="0"/>
+    <w:lsdException w:name="Colorful Shading Accent 2" w:semiHidden="0" w:uiPriority="71" w:unhideWhenUsed="0"/>
+    <w:lsdException w:name="Colorful List Accent 2" w:semiHidden="0" w:uiPriority="72" w:unhideWhenUsed="0"/>
+    <w:lsdException w:name="Colorful Grid Accent 2" w:semiHidden="0" w:uiPriority="73" w:unhideWhenUsed="0"/>
+    <w:lsdException w:name="Light Shading Accent 3" w:semiHidden="0" w:uiPriority="60" w:unhideWhenUsed="0"/>
+    <w:lsdException w:name="Light List Accent 3" w:semiHidden="0" w:uiPriority="61" w:unhideWhenUsed="0"/>
+    <w:lsdException w:name="Light Grid Accent 3" w:semiHidden="0" w:uiPriority="62" w:unhideWhenUsed="0"/>
+    <w:lsdException w:name="Medium Shading 1 Accent 3" w:semiHidden="0" w:uiPriority="63" w:unhideWhenUsed="0"/>
+    <w:lsdException w:name="Medium Shading 2 Accent 3" w:semiHidden="0" w:uiPriority="64" w:unhideWhenUsed="0"/>
+    <w:lsdException w:name="Medium List 1 Accent 3" w:semiHidden="0" w:uiPriority="65" w:unhideWhenUsed="0"/>
+    <w:lsdException w:name="Medium List 2 Accent 3" w:semiHidden="0" w:uiPriority="66" w:unhideWhenUsed="0"/>
+    <w:lsdException w:name="Medium Grid 1 Accent 3" w:semiHidden="0" w:uiPriority="67" w:unhideWhenUsed="0"/>
+    <w:lsdException w:name="Medium Grid 2 Accent 3" w:semiHidden="0" w:uiPriority="68" w:unhideWhenUsed="0"/>
+    <w:lsdException w:name="Medium Grid 3 Accent 3" w:semiHidden="0" w:uiPriority="69" w:unhideWhenUsed="0"/>
+    <w:lsdException w:name="Dark List Accent 3" w:semiHidden="0" w:uiPriority="70" w:unhideWhenUsed="0"/>
+    <w:lsdException w:name="Colorful Shading Accent 3" w:semiHidden="0" w:uiPriority="71" w:unhideWhenUsed="0"/>
+    <w:lsdException w:name="Colorful List Accent 3" w:semiHidden="0" w:uiPriority="72" w:unhideWhenUsed="0"/>
+    <w:lsdException w:name="Colorful Grid Accent 3" w:semiHidden="0" w:uiPriority="73" w:unhideWhenUsed="0"/>
+    <w:lsdException w:name="Light Shading Accent 4" w:semiHidden="0" w:uiPriority="60" w:unhideWhenUsed="0"/>
+    <w:lsdException w:name="Light List Accent 4" w:semiHidden="0" w:uiPriority="61" w:unhideWhenUsed="0"/>
+    <w:lsdException w:name="Light Grid Accent 4" w:semiHidden="0" w:uiPriority="62" w:unhideWhenUsed="0"/>
+    <w:lsdException w:name="Medium Shading 1 Accent 4" w:semiHidden="0" w:uiPriority="63" w:unhideWhenUsed="0"/>
+    <w:lsdException w:name="Medium Shading 2 Accent 4" w:semiHidden="0" w:uiPriority="64" w:unhideWhenUsed="0"/>
+    <w:lsdException w:name="Medium List 1 Accent 4" w:semiHidden="0" w:uiPriority="65" w:unhideWhenUsed="0"/>
+    <w:lsdException w:name="Medium List 2 Accent 4" w:semiHidden="0" w:uiPriority="66" w:unhideWhenUsed="0"/>
+    <w:lsdException w:name="Medium Grid 1 Accent 4" w:semiHidden="0" w:uiPriority="67" w:unhideWhenUsed="0"/>
+    <w:lsdException w:name="Medium Grid 2 Accent 4" w:semiHidden="0" w:uiPriority="68" w:unhideWhenUsed="0"/>
+    <w:lsdException w:name="Medium Grid 3 Accent 4" w:semiHidden="0" w:uiPriority="69" w:unhideWhenUsed="0"/>
+    <w:lsdException w:name="Dark List Accent 4" w:semiHidden="0" w:uiPriority="70" w:unhideWhenUsed="0"/>
+    <w:lsdException w:name="Colorful Shading Accent 4" w:semiHidden="0" w:uiPriority="71" w:unhideWhenUsed="0"/>
+    <w:lsdException w:name="Colorful List Accent 4" w:semiHidden="0" w:uiPriority="72" w:unhideWhenUsed="0"/>
+    <w:lsdException w:name="Colorful Grid Accent 4" w:semiHidden="0" w:uiPriority="73" w:unhideWhenUsed="0"/>
+    <w:lsdException w:name="Light Shading Accent 5" w:semiHidden="0" w:uiPriority="60" w:unhideWhenUsed="0"/>
+    <w:lsdException w:name="Light List Accent 5" w:semiHidden="0" w:uiPriority="61" w:unhideWhenUsed="0"/>
+    <w:lsdException w:name="Light Grid Accent 5" w:semiHidden="0" w:uiPriority="62" w:unhideWhenUsed="0"/>
+    <w:lsdException w:name="Medium Shading 1 Accent 5" w:semiHidden="0" w:uiPriority="63" w:unhideWhenUsed="0"/>
+    <w:lsdException w:name="Medium Shading 2 Accent 5" w:semiHidden="0" w:uiPriority="64" w:unhideWhenUsed="0"/>
+    <w:lsdException w:name="Medium List 1 Accent 5" w:semiHidden="0" w:uiPriority="65" w:unhideWhenUsed="0"/>
+    <w:lsdException w:name="Medium List 2 Accent 5" w:semiHidden="0" w:uiPriority="66" w:unhideWhenUsed="0"/>
+    <w:lsdException w:name="Medium Grid 1 Accent 5" w:semiHidden="0" w:uiPriority="67" w:unhideWhenUsed="0"/>
+    <w:lsdException w:name="Medium Grid 2 Accent 5" w:semiHidden="0" w:uiPriority="68" w:unhideWhenUsed="0"/>
+    <w:lsdException w:name="Medium Grid 3 Accent 5" w:semiHidden="0" w:uiPriority="69" w:unhideWhenUsed="0"/>
+    <w:lsdException w:name="Dark List Accent 5" w:semiHidden="0" w:uiPriority="70" w:unhideWhenUsed="0"/>
+    <w:lsdException w:name="Colorful Shading Accent 5" w:semiHidden="0" w:uiPriority="71" w:unhideWhenUsed="0"/>
+    <w:lsdException w:name="Colorful List Accent 5" w:semiHidden="0" w:uiPriority="72" w:unhideWhenUsed="0"/>
+    <w:lsdException w:name="Colorful Grid Accent 5" w:semiHidden="0" w:uiPriority="73" w:unhideWhenUsed="0"/>
+    <w:lsdException w:name="Light Shading Accent 6" w:semiHidden="0" w:uiPriority="60" w:unhideWhenUsed="0"/>
+    <w:lsdException w:name="Light List Accent 6" w:semiHidden="0" w:uiPriority="61" w:unhideWhenUsed="0"/>
+    <w:lsdException w:name="Light Grid Accent 6" w:semiHidden="0" w:uiPriority="62" w:unhideWhenUsed="0"/>
+    <w:lsdException w:name="Medium Shading 1 Accent 6" w:semiHidden="0" w:uiPriority="63" w:unhideWhenUsed="0"/>
+    <w:lsdException w:name="Medium Shading 2 Accent 6" w:semiHidden="0" w:uiPriority="64" w:unhideWhenUsed="0"/>
+    <w:lsdException w:name="Medium List 1 Accent 6" w:semiHidden="0" w:uiPriority="65" w:unhideWhenUsed="0"/>
+    <w:lsdException w:name="Medium List 2 Accent 6" w:semiHidden="0" w:uiPriority="66" w:unhideWhenUsed="0"/>
+    <w:lsdException w:name="Medium Grid 1 Accent 6" w:semiHidden="0" w:uiPriority="67" w:unhideWhenUsed="0"/>
+    <w:lsdException w:name="Medium Grid 2 Accent 6" w:semiHidden="0" w:uiPriority="68" w:unhideWhenUsed="0"/>
+    <w:lsdException w:name="Medium Grid 3 Accent 6" w:semiHidden="0" w:uiPriority="69" w:unhideWhenUsed="0"/>
+    <w:lsdException w:name="Dark List Accent 6" w:semiHidden="0" w:uiPriority="70" w:unhideWhenUsed="0"/>
+    <w:lsdException w:name="Colorful Shading Accent 6" w:semiHidden="0" w:uiPriority="71" w:unhideWhenUsed="0"/>
+    <w:lsdException w:name="Colorful List Accent 6" w:semiHidden="0" w:uiPriority="72" w:unhideWhenUsed="0"/>
+    <w:lsdException w:name="Colorful Grid Accent 6" w:semiHidden="0" w:uiPriority="73" w:unhideWhenUsed="0"/>
+    <w:lsdException w:name="Subtle Emphasis" w:semiHidden="0" w:uiPriority="19" w:unhideWhenUsed="0" w:qFormat="1"/>
+    <w:lsdException w:name="Intense Emphasis" w:semiHidden="0" w:uiPriority="21" w:unhideWhenUsed="0" w:qFormat="1"/>
+    <w:lsdException w:name="Subtle Reference" w:semiHidden="0" w:uiPriority="31" w:unhideWhenUsed="0" w:qFormat="1"/>
+    <w:lsdException w:name="Intense Reference" w:semiHidden="0" w:uiPriority="32" w:unhideWhenUsed="0" w:qFormat="1"/>
+    <w:lsdException w:name="Book Title" w:semiHidden="0" w:uiPriority="33" w:unhideWhenUsed="0" w:qFormat="1"/>
+    <w:lsdException w:name="Bibliography" w:uiPriority="37"/>
+    <w:lsdException w:name="TOC Heading" w:uiPriority="39" w:qFormat="1"/>
+  </w:latentStyles>
+  <w:style w:type="paragraph" w:default="1" w:styleId="Normal">
+    <w:name w:val="Normal"/>
+    <w:qFormat/>
+  </w:style>
+  <w:style w:type="character" w:default="1" w:styleId="DefaultParagraphFont">
+    <w:name w:val="Default Paragraph Font"/>
+    <w:uiPriority w:val="1"/>
+    <w:semiHidden/>
+    <w:unhideWhenUsed/>
+  </w:style>
+  <w:style w:type="table" w:default="1" w:styleId="TableNormal">
+    <w:name w:val="Normal Table"/>
+    <w:uiPriority w:val="99"/>
+    <w:semiHidden/>
+    <w:unhideWhenUsed/>
+    <w:tblPr>
+      <w:tblInd w:w="0" w:type="dxa"/>
+      <w:tblCellMar>
+        <w:top w:w="0" w:type="dxa"/>
+        <w:left w:w="108" w:type="dxa"/>
+        <w:bottom w:w="0" w:type="dxa"/>
+        <w:right w:w="108" w:type="dxa"/>
+      </w:tblCellMar>
+    </w:tblPr>
+  </w:style>
+  <w:style w:type="numbering" w:default="1" w:styleId="NoList">
+    <w:name w:val="No List"/>
+    <w:uiPriority w:val="99"/>
+    <w:semiHidden/>
+    <w:unhideWhenUsed/>
   </w:style>
 </w:styles>
 </file>

</xml_diff>